<commit_message>
Atualização 2 - Correções
</commit_message>
<xml_diff>
--- a/2.Análise/2.1.MCU.docx
+++ b/2.Análise/2.1.MCU.docx
@@ -217,21 +217,7 @@
                 <w:b/>
                 <w:i/>
               </w:rPr>
-              <w:t xml:space="preserve">Ator </w:t>
-            </w:r>
-            <w:r>
-              <w:rPr>
-                <w:b/>
-                <w:i/>
-              </w:rPr>
-              <w:t>Principal</w:t>
-            </w:r>
-            <w:r>
-              <w:rPr>
-                <w:b/>
-                <w:i/>
-              </w:rPr>
-              <w:t xml:space="preserve">: </w:t>
+              <w:t xml:space="preserve">Ator Principal: </w:t>
             </w:r>
             <w:r>
               <w:rPr/>
@@ -257,21 +243,7 @@
                 <w:b/>
                 <w:i/>
               </w:rPr>
-              <w:t xml:space="preserve">Ator </w:t>
-            </w:r>
-            <w:r>
-              <w:rPr>
-                <w:b/>
-                <w:i/>
-              </w:rPr>
-              <w:t>Secundário</w:t>
-            </w:r>
-            <w:r>
-              <w:rPr>
-                <w:b/>
-                <w:i/>
-              </w:rPr>
-              <w:t xml:space="preserve">: </w:t>
+              <w:t xml:space="preserve">Ator Secundário: </w:t>
             </w:r>
             <w:r>
               <w:rPr>
@@ -794,21 +766,7 @@
                 <w:b/>
                 <w:i/>
               </w:rPr>
-              <w:t xml:space="preserve">Ator </w:t>
-            </w:r>
-            <w:r>
-              <w:rPr>
-                <w:b/>
-                <w:i/>
-              </w:rPr>
-              <w:t>Principal</w:t>
-            </w:r>
-            <w:r>
-              <w:rPr>
-                <w:b/>
-                <w:i/>
-              </w:rPr>
-              <w:t>:</w:t>
+              <w:t>Ator Principal:</w:t>
             </w:r>
             <w:r>
               <w:rPr/>
@@ -1142,21 +1100,7 @@
                 <w:b/>
                 <w:i/>
               </w:rPr>
-              <w:t xml:space="preserve">Ator </w:t>
-            </w:r>
-            <w:r>
-              <w:rPr>
-                <w:b/>
-                <w:i/>
-              </w:rPr>
-              <w:t>Principal</w:t>
-            </w:r>
-            <w:r>
-              <w:rPr>
-                <w:b/>
-                <w:i/>
-              </w:rPr>
-              <w:t xml:space="preserve">: </w:t>
+              <w:t xml:space="preserve">Ator Principal: </w:t>
             </w:r>
             <w:r>
               <w:rPr/>
@@ -1182,21 +1126,7 @@
                 <w:b/>
                 <w:i/>
               </w:rPr>
-              <w:t xml:space="preserve">Ator </w:t>
-            </w:r>
-            <w:r>
-              <w:rPr>
-                <w:b/>
-                <w:i/>
-              </w:rPr>
-              <w:t>Secundário</w:t>
-            </w:r>
-            <w:r>
-              <w:rPr>
-                <w:b/>
-                <w:i/>
-              </w:rPr>
-              <w:t xml:space="preserve">: </w:t>
+              <w:t xml:space="preserve">Ator Secundário: </w:t>
             </w:r>
             <w:r>
               <w:rPr>
@@ -1852,21 +1782,7 @@
                 <w:b/>
                 <w:i/>
               </w:rPr>
-              <w:t xml:space="preserve">Ator </w:t>
-            </w:r>
-            <w:r>
-              <w:rPr>
-                <w:b/>
-                <w:i/>
-              </w:rPr>
-              <w:t>Principal</w:t>
-            </w:r>
-            <w:r>
-              <w:rPr>
-                <w:b/>
-                <w:i/>
-              </w:rPr>
-              <w:t xml:space="preserve">: </w:t>
+              <w:t xml:space="preserve">Ator Principal: </w:t>
             </w:r>
             <w:r>
               <w:rPr/>
@@ -1892,21 +1808,7 @@
                 <w:b/>
                 <w:i/>
               </w:rPr>
-              <w:t xml:space="preserve">Ator </w:t>
-            </w:r>
-            <w:r>
-              <w:rPr>
-                <w:b/>
-                <w:i/>
-              </w:rPr>
-              <w:t>Secundário</w:t>
-            </w:r>
-            <w:r>
-              <w:rPr>
-                <w:b/>
-                <w:i/>
-              </w:rPr>
-              <w:t xml:space="preserve">: </w:t>
+              <w:t xml:space="preserve">Ator Secundário: </w:t>
             </w:r>
             <w:r>
               <w:rPr>
@@ -1950,15 +1852,7 @@
             </w:r>
             <w:r>
               <w:rPr/>
-              <w:t>O usuário tem a opção de poder editar sua</w:t>
-            </w:r>
-            <w:r>
-              <w:rPr/>
-              <w:t>s</w:t>
-            </w:r>
-            <w:r>
-              <w:rPr/>
-              <w:t xml:space="preserve"> informações.</w:t>
+              <w:t>O usuário tem a opção de poder editar suas informações.</w:t>
             </w:r>
           </w:p>
         </w:tc>
@@ -2366,21 +2260,7 @@
                 <w:b/>
                 <w:i/>
               </w:rPr>
-              <w:t xml:space="preserve">Ator </w:t>
-            </w:r>
-            <w:r>
-              <w:rPr>
-                <w:b/>
-                <w:i/>
-              </w:rPr>
-              <w:t>Principal</w:t>
-            </w:r>
-            <w:r>
-              <w:rPr>
-                <w:b/>
-                <w:i/>
-              </w:rPr>
-              <w:t xml:space="preserve">: </w:t>
+              <w:t xml:space="preserve">Ator Principal: </w:t>
             </w:r>
             <w:r>
               <w:rPr/>
@@ -2406,21 +2286,7 @@
                 <w:b/>
                 <w:i/>
               </w:rPr>
-              <w:t xml:space="preserve">Ator </w:t>
-            </w:r>
-            <w:r>
-              <w:rPr>
-                <w:b/>
-                <w:i/>
-              </w:rPr>
-              <w:t>Secundário</w:t>
-            </w:r>
-            <w:r>
-              <w:rPr>
-                <w:b/>
-                <w:i/>
-              </w:rPr>
-              <w:t xml:space="preserve">: </w:t>
+              <w:t xml:space="preserve">Ator Secundário: </w:t>
             </w:r>
             <w:r>
               <w:rPr>
@@ -2755,11 +2621,7 @@
             </w:r>
             <w:r>
               <w:rPr/>
-              <w:t xml:space="preserve">Pesquisar </w:t>
-            </w:r>
-            <w:r>
-              <w:rPr/>
-              <w:t>por perfis</w:t>
+              <w:t>Pesquisar por perfis</w:t>
             </w:r>
           </w:p>
         </w:tc>
@@ -2785,21 +2647,7 @@
                 <w:b/>
                 <w:i/>
               </w:rPr>
-              <w:t xml:space="preserve">Ator </w:t>
-            </w:r>
-            <w:r>
-              <w:rPr>
-                <w:b/>
-                <w:i/>
-              </w:rPr>
-              <w:t>Principal</w:t>
-            </w:r>
-            <w:r>
-              <w:rPr>
-                <w:b/>
-                <w:i/>
-              </w:rPr>
-              <w:t xml:space="preserve">: </w:t>
+              <w:t xml:space="preserve">Ator Principal: </w:t>
             </w:r>
             <w:r>
               <w:rPr/>
@@ -2825,21 +2673,7 @@
                 <w:b/>
                 <w:i/>
               </w:rPr>
-              <w:t xml:space="preserve">Ator </w:t>
-            </w:r>
-            <w:r>
-              <w:rPr>
-                <w:b/>
-                <w:i/>
-              </w:rPr>
-              <w:t>Secundário</w:t>
-            </w:r>
-            <w:r>
-              <w:rPr>
-                <w:b/>
-                <w:i/>
-              </w:rPr>
-              <w:t xml:space="preserve">: </w:t>
+              <w:t xml:space="preserve">Ator Secundário: </w:t>
             </w:r>
             <w:r>
               <w:rPr>
@@ -3340,21 +3174,7 @@
                 <w:b/>
                 <w:i/>
               </w:rPr>
-              <w:t xml:space="preserve">Ator </w:t>
-            </w:r>
-            <w:r>
-              <w:rPr>
-                <w:b/>
-                <w:i/>
-              </w:rPr>
-              <w:t>Principal</w:t>
-            </w:r>
-            <w:r>
-              <w:rPr>
-                <w:b/>
-                <w:i/>
-              </w:rPr>
-              <w:t xml:space="preserve">: </w:t>
+              <w:t xml:space="preserve">Ator Principal: </w:t>
             </w:r>
             <w:r>
               <w:rPr/>
@@ -3380,21 +3200,7 @@
                 <w:b/>
                 <w:i/>
               </w:rPr>
-              <w:t xml:space="preserve">Ator </w:t>
-            </w:r>
-            <w:r>
-              <w:rPr>
-                <w:b/>
-                <w:i/>
-              </w:rPr>
-              <w:t>Secundário</w:t>
-            </w:r>
-            <w:r>
-              <w:rPr>
-                <w:b/>
-                <w:i/>
-              </w:rPr>
-              <w:t xml:space="preserve">: </w:t>
+              <w:t xml:space="preserve">Ator Secundário: </w:t>
             </w:r>
             <w:r>
               <w:rPr>
@@ -3714,21 +3520,7 @@
                 <w:b/>
                 <w:i/>
               </w:rPr>
-              <w:t xml:space="preserve">Ator </w:t>
-            </w:r>
-            <w:r>
-              <w:rPr>
-                <w:b/>
-                <w:i/>
-              </w:rPr>
-              <w:t>Principal</w:t>
-            </w:r>
-            <w:r>
-              <w:rPr>
-                <w:b/>
-                <w:i/>
-              </w:rPr>
-              <w:t xml:space="preserve">: </w:t>
+              <w:t xml:space="preserve">Ator Principal: </w:t>
             </w:r>
             <w:r>
               <w:rPr/>
@@ -3754,21 +3546,7 @@
                 <w:b/>
                 <w:i/>
               </w:rPr>
-              <w:t xml:space="preserve">Ator </w:t>
-            </w:r>
-            <w:r>
-              <w:rPr>
-                <w:b/>
-                <w:i/>
-              </w:rPr>
-              <w:t>Secundário</w:t>
-            </w:r>
-            <w:r>
-              <w:rPr>
-                <w:b/>
-                <w:i/>
-              </w:rPr>
-              <w:t xml:space="preserve">: </w:t>
+              <w:t xml:space="preserve">Ator Secundário: </w:t>
             </w:r>
             <w:r>
               <w:rPr>
@@ -4121,21 +3899,7 @@
                 <w:b/>
                 <w:i/>
               </w:rPr>
-              <w:t xml:space="preserve">Ator </w:t>
-            </w:r>
-            <w:r>
-              <w:rPr>
-                <w:b/>
-                <w:i/>
-              </w:rPr>
-              <w:t>Principal</w:t>
-            </w:r>
-            <w:r>
-              <w:rPr>
-                <w:b/>
-                <w:i/>
-              </w:rPr>
-              <w:t xml:space="preserve">: </w:t>
+              <w:t xml:space="preserve">Ator Principal: </w:t>
             </w:r>
             <w:r>
               <w:rPr/>
@@ -4161,21 +3925,7 @@
                 <w:b/>
                 <w:i/>
               </w:rPr>
-              <w:t xml:space="preserve">Ator </w:t>
-            </w:r>
-            <w:r>
-              <w:rPr>
-                <w:b/>
-                <w:i/>
-              </w:rPr>
-              <w:t>Secundário</w:t>
-            </w:r>
-            <w:r>
-              <w:rPr>
-                <w:b/>
-                <w:i/>
-              </w:rPr>
-              <w:t xml:space="preserve">: </w:t>
+              <w:t xml:space="preserve">Ator Secundário: </w:t>
             </w:r>
             <w:r>
               <w:rPr>
@@ -4630,9 +4380,7 @@
               <w:t>Nome</w:t>
             </w:r>
             <w:r>
-              <w:rPr>
-                <w:b/>
-              </w:rPr>
+              <w:rPr/>
               <w:t xml:space="preserve"> </w:t>
             </w:r>
             <w:r>
@@ -4644,7 +4392,11 @@
             </w:r>
             <w:r>
               <w:rPr/>
-              <w:t xml:space="preserve"> Visualizar evento passado</w:t>
+              <w:t xml:space="preserve"> </w:t>
+            </w:r>
+            <w:r>
+              <w:rPr/>
+              <w:t>Adicionar ingresso ao carrinho</w:t>
             </w:r>
           </w:p>
         </w:tc>
@@ -4670,21 +4422,7 @@
                 <w:b/>
                 <w:i/>
               </w:rPr>
-              <w:t xml:space="preserve">Ator </w:t>
-            </w:r>
-            <w:r>
-              <w:rPr>
-                <w:b/>
-                <w:i/>
-              </w:rPr>
-              <w:t>Principal</w:t>
-            </w:r>
-            <w:r>
-              <w:rPr>
-                <w:b/>
-                <w:i/>
-              </w:rPr>
-              <w:t xml:space="preserve">: </w:t>
+              <w:t xml:space="preserve">Ator Principal: </w:t>
             </w:r>
             <w:r>
               <w:rPr/>
@@ -4710,21 +4448,397 @@
                 <w:b/>
                 <w:i/>
               </w:rPr>
-              <w:t xml:space="preserve">Ator </w:t>
-            </w:r>
-            <w:r>
-              <w:rPr>
-                <w:b/>
-                <w:i/>
-              </w:rPr>
-              <w:t>Secundário</w:t>
-            </w:r>
-            <w:r>
-              <w:rPr>
-                <w:b/>
-                <w:i/>
-              </w:rPr>
-              <w:t xml:space="preserve">: </w:t>
+              <w:t xml:space="preserve">Ator Secundário: </w:t>
+            </w:r>
+            <w:r>
+              <w:rPr>
+                <w:b w:val="false"/>
+                <w:bCs w:val="false"/>
+                <w:i w:val="false"/>
+                <w:iCs w:val="false"/>
+              </w:rPr>
+              <w:t>Sistema</w:t>
+            </w:r>
+          </w:p>
+        </w:tc>
+      </w:tr>
+      <w:tr>
+        <w:trPr/>
+        <w:tc>
+          <w:tcPr>
+            <w:tcW w:w="8493" w:type="dxa"/>
+            <w:gridSpan w:val="3"/>
+            <w:tcBorders/>
+            <w:shd w:fill="auto" w:val="clear"/>
+          </w:tcPr>
+          <w:p>
+            <w:pPr>
+              <w:pStyle w:val="Normal"/>
+              <w:spacing w:lineRule="auto" w:line="240" w:before="0" w:after="0"/>
+              <w:rPr/>
+            </w:pPr>
+            <w:r>
+              <w:rPr>
+                <w:b/>
+                <w:i/>
+              </w:rPr>
+              <w:t>Descrição:</w:t>
+            </w:r>
+            <w:r>
+              <w:rPr/>
+              <w:t xml:space="preserve"> O usuário </w:t>
+            </w:r>
+            <w:r>
+              <w:rPr/>
+              <w:t>poderá adicionar ingressos ao carrinho de compras para que o sistema contabilize  os ingressos que o mesmo deseja comprar.</w:t>
+            </w:r>
+          </w:p>
+        </w:tc>
+      </w:tr>
+      <w:tr>
+        <w:trPr/>
+        <w:tc>
+          <w:tcPr>
+            <w:tcW w:w="4247" w:type="dxa"/>
+            <w:gridSpan w:val="2"/>
+            <w:tcBorders/>
+            <w:shd w:fill="auto" w:val="clear"/>
+          </w:tcPr>
+          <w:p>
+            <w:pPr>
+              <w:pStyle w:val="Normal"/>
+              <w:spacing w:lineRule="auto" w:line="240" w:before="0" w:after="0"/>
+              <w:rPr/>
+            </w:pPr>
+            <w:r>
+              <w:rPr>
+                <w:b/>
+                <w:i/>
+              </w:rPr>
+              <w:t>Pré-condição:</w:t>
+            </w:r>
+            <w:r>
+              <w:rPr>
+                <w:b/>
+              </w:rPr>
+              <w:t xml:space="preserve"> </w:t>
+            </w:r>
+            <w:r>
+              <w:rPr/>
+              <w:t xml:space="preserve">Usuário estar </w:t>
+            </w:r>
+            <w:r>
+              <w:rPr>
+                <w:rFonts w:eastAsia="Calibri" w:cs="" w:cstheme="minorBidi" w:eastAsiaTheme="minorHAnsi"/>
+                <w:color w:val="auto"/>
+                <w:kern w:val="0"/>
+                <w:sz w:val="22"/>
+                <w:szCs w:val="22"/>
+                <w:lang w:val="pt-BR" w:eastAsia="en-US" w:bidi="ar-SA"/>
+              </w:rPr>
+              <w:t>na tela de algum evento futuro.</w:t>
+            </w:r>
+          </w:p>
+        </w:tc>
+        <w:tc>
+          <w:tcPr>
+            <w:tcW w:w="4246" w:type="dxa"/>
+            <w:tcBorders/>
+            <w:shd w:fill="auto" w:val="clear"/>
+          </w:tcPr>
+          <w:p>
+            <w:pPr>
+              <w:pStyle w:val="Normal"/>
+              <w:spacing w:lineRule="auto" w:line="240" w:before="0" w:after="0"/>
+              <w:rPr/>
+            </w:pPr>
+            <w:r>
+              <w:rPr>
+                <w:b/>
+                <w:i/>
+              </w:rPr>
+              <w:t>Pós-condição:</w:t>
+            </w:r>
+            <w:r>
+              <w:rPr>
+                <w:b/>
+              </w:rPr>
+              <w:t xml:space="preserve"> </w:t>
+            </w:r>
+            <w:r>
+              <w:rPr>
+                <w:rFonts w:eastAsia="Calibri" w:cs="" w:cstheme="minorBidi" w:eastAsiaTheme="minorHAnsi"/>
+                <w:color w:val="auto"/>
+                <w:kern w:val="0"/>
+                <w:sz w:val="22"/>
+                <w:szCs w:val="22"/>
+                <w:lang w:val="pt-BR" w:eastAsia="en-US" w:bidi="ar-SA"/>
+              </w:rPr>
+              <w:t>O sistema irá contabilizar a quantidade de ingressos que o usuário deseja comprar.</w:t>
+            </w:r>
+          </w:p>
+        </w:tc>
+      </w:tr>
+      <w:tr>
+        <w:trPr/>
+        <w:tc>
+          <w:tcPr>
+            <w:tcW w:w="8493" w:type="dxa"/>
+            <w:gridSpan w:val="3"/>
+            <w:tcBorders/>
+            <w:shd w:fill="auto" w:val="clear"/>
+          </w:tcPr>
+          <w:p>
+            <w:pPr>
+              <w:pStyle w:val="Normal"/>
+              <w:spacing w:lineRule="auto" w:line="240" w:before="0" w:after="0"/>
+              <w:jc w:val="center"/>
+              <w:rPr/>
+            </w:pPr>
+            <w:r>
+              <w:rPr>
+                <w:b/>
+                <w:i/>
+              </w:rPr>
+              <w:t>Fluxo Básico</w:t>
+            </w:r>
+          </w:p>
+        </w:tc>
+      </w:tr>
+      <w:tr>
+        <w:trPr/>
+        <w:tc>
+          <w:tcPr>
+            <w:tcW w:w="4247" w:type="dxa"/>
+            <w:gridSpan w:val="2"/>
+            <w:tcBorders/>
+            <w:shd w:fill="auto" w:val="clear"/>
+          </w:tcPr>
+          <w:p>
+            <w:pPr>
+              <w:pStyle w:val="Normal"/>
+              <w:spacing w:lineRule="auto" w:line="240" w:before="0" w:after="0"/>
+              <w:rPr/>
+            </w:pPr>
+            <w:r>
+              <w:rPr>
+                <w:b/>
+                <w:i/>
+              </w:rPr>
+              <w:t>1.</w:t>
+            </w:r>
+            <w:r>
+              <w:rPr>
+                <w:b/>
+              </w:rPr>
+              <w:t xml:space="preserve"> </w:t>
+            </w:r>
+            <w:r>
+              <w:rPr/>
+              <w:t xml:space="preserve">O usuário </w:t>
+            </w:r>
+            <w:r>
+              <w:rPr/>
+              <w:t xml:space="preserve">irá quantificar e depois </w:t>
+            </w:r>
+            <w:r>
+              <w:rPr/>
+              <w:t>selecionar</w:t>
+            </w:r>
+            <w:r>
+              <w:rPr/>
+              <w:t>á</w:t>
+            </w:r>
+            <w:r>
+              <w:rPr/>
+              <w:t xml:space="preserve"> </w:t>
+            </w:r>
+            <w:r>
+              <w:rPr/>
+              <w:t>a opção “adicionar ao carrinho”.</w:t>
+            </w:r>
+          </w:p>
+        </w:tc>
+        <w:tc>
+          <w:tcPr>
+            <w:tcW w:w="4246" w:type="dxa"/>
+            <w:tcBorders/>
+            <w:shd w:fill="auto" w:val="clear"/>
+          </w:tcPr>
+          <w:p>
+            <w:pPr>
+              <w:pStyle w:val="Normal"/>
+              <w:spacing w:lineRule="auto" w:line="240" w:before="0" w:after="0"/>
+              <w:rPr/>
+            </w:pPr>
+            <w:r>
+              <w:rPr>
+                <w:b/>
+                <w:i/>
+              </w:rPr>
+              <w:t>2</w:t>
+            </w:r>
+            <w:r>
+              <w:rPr>
+                <w:i/>
+              </w:rPr>
+              <w:t>.</w:t>
+            </w:r>
+            <w:r>
+              <w:rPr/>
+              <w:t xml:space="preserve"> O sistema irá </w:t>
+            </w:r>
+            <w:r>
+              <w:rPr>
+                <w:rFonts w:eastAsia="Calibri" w:cs="" w:cstheme="minorBidi" w:eastAsiaTheme="minorHAnsi"/>
+                <w:color w:val="auto"/>
+                <w:kern w:val="0"/>
+                <w:sz w:val="22"/>
+                <w:szCs w:val="22"/>
+                <w:lang w:val="pt-BR" w:eastAsia="en-US" w:bidi="ar-SA"/>
+              </w:rPr>
+              <w:t>contabilizar e armazenar temporariamente  a quantidade de ingressos que o usuário deseja comprar.</w:t>
+            </w:r>
+          </w:p>
+        </w:tc>
+      </w:tr>
+    </w:tbl>
+    <w:p>
+      <w:pPr>
+        <w:pStyle w:val="Normal"/>
+        <w:rPr/>
+      </w:pPr>
+      <w:r>
+        <w:rPr/>
+      </w:r>
+    </w:p>
+    <w:p>
+      <w:pPr>
+        <w:pStyle w:val="Normal"/>
+        <w:rPr/>
+      </w:pPr>
+      <w:r>
+        <w:rPr/>
+      </w:r>
+    </w:p>
+    <w:p>
+      <w:pPr>
+        <w:pStyle w:val="Normal"/>
+        <w:rPr/>
+      </w:pPr>
+      <w:r>
+        <w:rPr/>
+      </w:r>
+    </w:p>
+    <w:tbl>
+      <w:tblPr>
+        <w:tblStyle w:val="Tabelacomgrade"/>
+        <w:tblW w:w="8494" w:type="dxa"/>
+        <w:jc w:val="left"/>
+        <w:tblInd w:w="0" w:type="dxa"/>
+        <w:tblCellMar>
+          <w:top w:w="0" w:type="dxa"/>
+          <w:left w:w="108" w:type="dxa"/>
+          <w:bottom w:w="0" w:type="dxa"/>
+          <w:right w:w="108" w:type="dxa"/>
+        </w:tblCellMar>
+        <w:tblLook w:firstRow="1" w:noVBand="1" w:lastRow="0" w:firstColumn="1" w:lastColumn="0" w:noHBand="0" w:val="04a0"/>
+      </w:tblPr>
+      <w:tblGrid>
+        <w:gridCol w:w="4246"/>
+        <w:gridCol w:w="1"/>
+        <w:gridCol w:w="4246"/>
+      </w:tblGrid>
+      <w:tr>
+        <w:trPr/>
+        <w:tc>
+          <w:tcPr>
+            <w:tcW w:w="8493" w:type="dxa"/>
+            <w:gridSpan w:val="3"/>
+            <w:tcBorders/>
+            <w:shd w:fill="auto" w:val="clear"/>
+          </w:tcPr>
+          <w:p>
+            <w:pPr>
+              <w:pStyle w:val="Normal"/>
+              <w:spacing w:lineRule="auto" w:line="240" w:before="0" w:after="0"/>
+              <w:rPr/>
+            </w:pPr>
+            <w:r>
+              <w:rPr>
+                <w:b/>
+                <w:i/>
+              </w:rPr>
+              <w:t>Nome</w:t>
+            </w:r>
+            <w:r>
+              <w:rPr>
+                <w:b/>
+              </w:rPr>
+              <w:t xml:space="preserve"> </w:t>
+            </w:r>
+            <w:r>
+              <w:rPr>
+                <w:b/>
+                <w:i/>
+              </w:rPr>
+              <w:t>UC:</w:t>
+            </w:r>
+            <w:r>
+              <w:rPr/>
+              <w:t xml:space="preserve"> Visualizar evento passado</w:t>
+            </w:r>
+          </w:p>
+        </w:tc>
+      </w:tr>
+      <w:tr>
+        <w:trPr/>
+        <w:tc>
+          <w:tcPr>
+            <w:tcW w:w="4246" w:type="dxa"/>
+            <w:tcBorders>
+              <w:right w:val="nil"/>
+            </w:tcBorders>
+            <w:shd w:fill="auto" w:val="clear"/>
+          </w:tcPr>
+          <w:p>
+            <w:pPr>
+              <w:pStyle w:val="Normal"/>
+              <w:spacing w:lineRule="auto" w:line="240" w:before="0" w:after="0"/>
+              <w:rPr/>
+            </w:pPr>
+            <w:r>
+              <w:rPr>
+                <w:b/>
+                <w:i/>
+              </w:rPr>
+              <w:t xml:space="preserve">Ator Principal: </w:t>
+            </w:r>
+            <w:r>
+              <w:rPr/>
+              <w:t>Usuário Comum</w:t>
+            </w:r>
+          </w:p>
+        </w:tc>
+        <w:tc>
+          <w:tcPr>
+            <w:tcW w:w="4247" w:type="dxa"/>
+            <w:gridSpan w:val="2"/>
+            <w:tcBorders/>
+            <w:shd w:fill="auto" w:val="clear"/>
+          </w:tcPr>
+          <w:p>
+            <w:pPr>
+              <w:pStyle w:val="Normal"/>
+              <w:spacing w:lineRule="auto" w:line="240" w:before="0" w:after="0"/>
+              <w:rPr/>
+            </w:pPr>
+            <w:r>
+              <w:rPr>
+                <w:b/>
+                <w:i/>
+              </w:rPr>
+              <w:t xml:space="preserve">Ator Secundário: </w:t>
             </w:r>
             <w:r>
               <w:rPr>
@@ -5126,21 +5240,7 @@
                 <w:b/>
                 <w:i/>
               </w:rPr>
-              <w:t xml:space="preserve">Ator </w:t>
-            </w:r>
-            <w:r>
-              <w:rPr>
-                <w:b/>
-                <w:i/>
-              </w:rPr>
-              <w:t>Principal</w:t>
-            </w:r>
-            <w:r>
-              <w:rPr>
-                <w:b/>
-                <w:i/>
-              </w:rPr>
-              <w:t xml:space="preserve">: </w:t>
+              <w:t xml:space="preserve">Ator Principal: </w:t>
             </w:r>
             <w:r>
               <w:rPr/>
@@ -5166,21 +5266,7 @@
                 <w:b/>
                 <w:i/>
               </w:rPr>
-              <w:t xml:space="preserve">Ator </w:t>
-            </w:r>
-            <w:r>
-              <w:rPr>
-                <w:b/>
-                <w:i/>
-              </w:rPr>
-              <w:t>Secundário</w:t>
-            </w:r>
-            <w:r>
-              <w:rPr>
-                <w:b/>
-                <w:i/>
-              </w:rPr>
-              <w:t xml:space="preserve">: </w:t>
+              <w:t xml:space="preserve">Ator Secundário: </w:t>
             </w:r>
             <w:r>
               <w:rPr>
@@ -5661,21 +5747,7 @@
                 <w:b/>
                 <w:i/>
               </w:rPr>
-              <w:t xml:space="preserve">Ator </w:t>
-            </w:r>
-            <w:r>
-              <w:rPr>
-                <w:b/>
-                <w:i/>
-              </w:rPr>
-              <w:t>Principal</w:t>
-            </w:r>
-            <w:r>
-              <w:rPr>
-                <w:b/>
-                <w:i/>
-              </w:rPr>
-              <w:t xml:space="preserve">: </w:t>
+              <w:t xml:space="preserve">Ator Principal: </w:t>
             </w:r>
             <w:r>
               <w:rPr/>
@@ -5701,21 +5773,7 @@
                 <w:b/>
                 <w:i/>
               </w:rPr>
-              <w:t xml:space="preserve">Ator </w:t>
-            </w:r>
-            <w:r>
-              <w:rPr>
-                <w:b/>
-                <w:i/>
-              </w:rPr>
-              <w:t>Secundário</w:t>
-            </w:r>
-            <w:r>
-              <w:rPr>
-                <w:b/>
-                <w:i/>
-              </w:rPr>
-              <w:t xml:space="preserve">: </w:t>
+              <w:t xml:space="preserve">Ator Secundário: </w:t>
             </w:r>
             <w:r>
               <w:rPr>
@@ -6007,21 +6065,7 @@
                 <w:b/>
                 <w:i/>
               </w:rPr>
-              <w:t xml:space="preserve">Ator </w:t>
-            </w:r>
-            <w:r>
-              <w:rPr>
-                <w:b/>
-                <w:i/>
-              </w:rPr>
-              <w:t>Principal</w:t>
-            </w:r>
-            <w:r>
-              <w:rPr>
-                <w:b/>
-                <w:i/>
-              </w:rPr>
-              <w:t xml:space="preserve">: </w:t>
+              <w:t xml:space="preserve">Ator Principal: </w:t>
             </w:r>
             <w:r>
               <w:rPr>
@@ -6052,21 +6096,7 @@
                 <w:b/>
                 <w:i/>
               </w:rPr>
-              <w:t xml:space="preserve">Ator </w:t>
-            </w:r>
-            <w:r>
-              <w:rPr>
-                <w:b/>
-                <w:i/>
-              </w:rPr>
-              <w:t>Secundário</w:t>
-            </w:r>
-            <w:r>
-              <w:rPr>
-                <w:b/>
-                <w:i/>
-              </w:rPr>
-              <w:t xml:space="preserve">: </w:t>
+              <w:t xml:space="preserve">Ator Secundário: </w:t>
             </w:r>
             <w:r>
               <w:rPr>
@@ -6534,21 +6564,7 @@
                 <w:b/>
                 <w:i/>
               </w:rPr>
-              <w:t xml:space="preserve">Ator </w:t>
-            </w:r>
-            <w:r>
-              <w:rPr>
-                <w:b/>
-                <w:i/>
-              </w:rPr>
-              <w:t>Principal</w:t>
-            </w:r>
-            <w:r>
-              <w:rPr>
-                <w:b/>
-                <w:i/>
-              </w:rPr>
-              <w:t xml:space="preserve">: </w:t>
+              <w:t xml:space="preserve">Ator Principal: </w:t>
             </w:r>
             <w:r>
               <w:rPr>
@@ -6579,21 +6595,7 @@
                 <w:b/>
                 <w:i/>
               </w:rPr>
-              <w:t xml:space="preserve">Ator </w:t>
-            </w:r>
-            <w:r>
-              <w:rPr>
-                <w:b/>
-                <w:i/>
-              </w:rPr>
-              <w:t>Secundário</w:t>
-            </w:r>
-            <w:r>
-              <w:rPr>
-                <w:b/>
-                <w:i/>
-              </w:rPr>
-              <w:t xml:space="preserve">: </w:t>
+              <w:t xml:space="preserve">Ator Secundário: </w:t>
             </w:r>
             <w:r>
               <w:rPr>
@@ -7413,394 +7415,6 @@
         <w:rPr/>
       </w:r>
     </w:p>
-    <w:tbl>
-      <w:tblPr>
-        <w:tblStyle w:val="Tabelacomgrade"/>
-        <w:tblW w:w="8494" w:type="dxa"/>
-        <w:jc w:val="left"/>
-        <w:tblInd w:w="0" w:type="dxa"/>
-        <w:tblCellMar>
-          <w:top w:w="0" w:type="dxa"/>
-          <w:left w:w="108" w:type="dxa"/>
-          <w:bottom w:w="0" w:type="dxa"/>
-          <w:right w:w="108" w:type="dxa"/>
-        </w:tblCellMar>
-        <w:tblLook w:firstRow="1" w:noVBand="1" w:lastRow="0" w:firstColumn="1" w:lastColumn="0" w:noHBand="0" w:val="04a0"/>
-      </w:tblPr>
-      <w:tblGrid>
-        <w:gridCol w:w="4246"/>
-        <w:gridCol w:w="1"/>
-        <w:gridCol w:w="4246"/>
-      </w:tblGrid>
-      <w:tr>
-        <w:trPr/>
-        <w:tc>
-          <w:tcPr>
-            <w:tcW w:w="8493" w:type="dxa"/>
-            <w:gridSpan w:val="3"/>
-            <w:tcBorders/>
-            <w:shd w:fill="auto" w:val="clear"/>
-          </w:tcPr>
-          <w:p>
-            <w:pPr>
-              <w:pStyle w:val="Normal"/>
-              <w:spacing w:lineRule="auto" w:line="240" w:before="0" w:after="0"/>
-              <w:rPr/>
-            </w:pPr>
-            <w:r>
-              <w:rPr>
-                <w:b/>
-                <w:i/>
-              </w:rPr>
-              <w:t>Nome</w:t>
-            </w:r>
-            <w:r>
-              <w:rPr>
-                <w:b/>
-              </w:rPr>
-              <w:t xml:space="preserve"> </w:t>
-            </w:r>
-            <w:r>
-              <w:rPr>
-                <w:b/>
-                <w:i/>
-              </w:rPr>
-              <w:t>UC:</w:t>
-            </w:r>
-            <w:r>
-              <w:rPr/>
-              <w:t xml:space="preserve"> </w:t>
-            </w:r>
-            <w:r>
-              <w:rPr/>
-              <w:t>Manter perfil</w:t>
-            </w:r>
-            <w:r>
-              <w:rPr/>
-              <w:t xml:space="preserve"> d</w:t>
-            </w:r>
-            <w:r>
-              <w:rPr/>
-              <w:t>e</w:t>
-            </w:r>
-            <w:r>
-              <w:rPr/>
-              <w:t xml:space="preserve"> evento</w:t>
-            </w:r>
-          </w:p>
-        </w:tc>
-      </w:tr>
-      <w:tr>
-        <w:trPr/>
-        <w:tc>
-          <w:tcPr>
-            <w:tcW w:w="4246" w:type="dxa"/>
-            <w:tcBorders>
-              <w:right w:val="nil"/>
-            </w:tcBorders>
-            <w:shd w:fill="auto" w:val="clear"/>
-          </w:tcPr>
-          <w:p>
-            <w:pPr>
-              <w:pStyle w:val="Normal"/>
-              <w:spacing w:lineRule="auto" w:line="240" w:before="0" w:after="0"/>
-              <w:rPr/>
-            </w:pPr>
-            <w:r>
-              <w:rPr>
-                <w:b/>
-                <w:i/>
-              </w:rPr>
-              <w:t xml:space="preserve">Ator </w:t>
-            </w:r>
-            <w:r>
-              <w:rPr>
-                <w:b/>
-                <w:i/>
-              </w:rPr>
-              <w:t>Principal</w:t>
-            </w:r>
-            <w:r>
-              <w:rPr>
-                <w:b/>
-                <w:i/>
-              </w:rPr>
-              <w:t xml:space="preserve">: </w:t>
-            </w:r>
-            <w:r>
-              <w:rPr>
-                <w:b w:val="false"/>
-                <w:bCs w:val="false"/>
-                <w:i w:val="false"/>
-                <w:iCs w:val="false"/>
-              </w:rPr>
-              <w:t>Administrador</w:t>
-            </w:r>
-          </w:p>
-        </w:tc>
-        <w:tc>
-          <w:tcPr>
-            <w:tcW w:w="4247" w:type="dxa"/>
-            <w:gridSpan w:val="2"/>
-            <w:tcBorders/>
-            <w:shd w:fill="auto" w:val="clear"/>
-          </w:tcPr>
-          <w:p>
-            <w:pPr>
-              <w:pStyle w:val="Normal"/>
-              <w:spacing w:lineRule="auto" w:line="240" w:before="0" w:after="0"/>
-              <w:rPr/>
-            </w:pPr>
-            <w:r>
-              <w:rPr>
-                <w:b/>
-                <w:i/>
-              </w:rPr>
-              <w:t xml:space="preserve">Ator </w:t>
-            </w:r>
-            <w:r>
-              <w:rPr>
-                <w:b/>
-                <w:i/>
-              </w:rPr>
-              <w:t>Secundário</w:t>
-            </w:r>
-            <w:r>
-              <w:rPr>
-                <w:b/>
-                <w:i/>
-              </w:rPr>
-              <w:t xml:space="preserve">: </w:t>
-            </w:r>
-            <w:r>
-              <w:rPr>
-                <w:b w:val="false"/>
-                <w:bCs w:val="false"/>
-                <w:i w:val="false"/>
-                <w:iCs w:val="false"/>
-              </w:rPr>
-              <w:t>Sistema</w:t>
-            </w:r>
-          </w:p>
-        </w:tc>
-      </w:tr>
-      <w:tr>
-        <w:trPr/>
-        <w:tc>
-          <w:tcPr>
-            <w:tcW w:w="8493" w:type="dxa"/>
-            <w:gridSpan w:val="3"/>
-            <w:tcBorders/>
-            <w:shd w:fill="auto" w:val="clear"/>
-          </w:tcPr>
-          <w:p>
-            <w:pPr>
-              <w:pStyle w:val="Normal"/>
-              <w:spacing w:lineRule="auto" w:line="240" w:before="0" w:after="0"/>
-              <w:rPr/>
-            </w:pPr>
-            <w:r>
-              <w:rPr>
-                <w:b/>
-                <w:i/>
-              </w:rPr>
-              <w:t>Descrição:</w:t>
-            </w:r>
-            <w:r>
-              <w:rPr/>
-              <w:t xml:space="preserve"> O administrador poderá criar, consultar, atualizar e excluir os perfis dos eventos no BD.</w:t>
-            </w:r>
-          </w:p>
-        </w:tc>
-      </w:tr>
-      <w:tr>
-        <w:trPr/>
-        <w:tc>
-          <w:tcPr>
-            <w:tcW w:w="4247" w:type="dxa"/>
-            <w:gridSpan w:val="2"/>
-            <w:tcBorders/>
-            <w:shd w:fill="auto" w:val="clear"/>
-          </w:tcPr>
-          <w:p>
-            <w:pPr>
-              <w:pStyle w:val="Normal"/>
-              <w:spacing w:lineRule="auto" w:line="240" w:before="0" w:after="0"/>
-              <w:rPr/>
-            </w:pPr>
-            <w:r>
-              <w:rPr>
-                <w:b/>
-                <w:i/>
-              </w:rPr>
-              <w:t>Pré-condição:</w:t>
-            </w:r>
-            <w:r>
-              <w:rPr>
-                <w:b/>
-              </w:rPr>
-              <w:t xml:space="preserve"> </w:t>
-            </w:r>
-            <w:r>
-              <w:rPr/>
-              <w:t>Administrador estar logado no sistema.</w:t>
-            </w:r>
-          </w:p>
-        </w:tc>
-        <w:tc>
-          <w:tcPr>
-            <w:tcW w:w="4246" w:type="dxa"/>
-            <w:tcBorders/>
-            <w:shd w:fill="auto" w:val="clear"/>
-          </w:tcPr>
-          <w:p>
-            <w:pPr>
-              <w:pStyle w:val="Normal"/>
-              <w:spacing w:lineRule="auto" w:line="240" w:before="0" w:after="0"/>
-              <w:rPr/>
-            </w:pPr>
-            <w:r>
-              <w:rPr>
-                <w:b/>
-                <w:i/>
-              </w:rPr>
-              <w:t>Pós-condição:</w:t>
-            </w:r>
-            <w:r>
-              <w:rPr/>
-              <w:t xml:space="preserve"> Atualização do BD.</w:t>
-            </w:r>
-          </w:p>
-        </w:tc>
-      </w:tr>
-      <w:tr>
-        <w:trPr/>
-        <w:tc>
-          <w:tcPr>
-            <w:tcW w:w="8493" w:type="dxa"/>
-            <w:gridSpan w:val="3"/>
-            <w:tcBorders/>
-            <w:shd w:fill="auto" w:val="clear"/>
-          </w:tcPr>
-          <w:p>
-            <w:pPr>
-              <w:pStyle w:val="Normal"/>
-              <w:spacing w:lineRule="auto" w:line="240" w:before="0" w:after="0"/>
-              <w:jc w:val="center"/>
-              <w:rPr>
-                <w:b/>
-                <w:b/>
-                <w:i/>
-                <w:i/>
-              </w:rPr>
-            </w:pPr>
-            <w:r>
-              <w:rPr>
-                <w:b/>
-                <w:i/>
-              </w:rPr>
-              <w:t>Fluxo Básico</w:t>
-            </w:r>
-          </w:p>
-        </w:tc>
-      </w:tr>
-      <w:tr>
-        <w:trPr/>
-        <w:tc>
-          <w:tcPr>
-            <w:tcW w:w="4247" w:type="dxa"/>
-            <w:gridSpan w:val="2"/>
-            <w:tcBorders/>
-            <w:shd w:fill="auto" w:val="clear"/>
-          </w:tcPr>
-          <w:p>
-            <w:pPr>
-              <w:pStyle w:val="Normal"/>
-              <w:spacing w:lineRule="auto" w:line="240" w:before="0" w:after="0"/>
-              <w:rPr/>
-            </w:pPr>
-            <w:r>
-              <w:rPr>
-                <w:b/>
-                <w:i/>
-              </w:rPr>
-              <w:t>1.</w:t>
-            </w:r>
-            <w:r>
-              <w:rPr/>
-              <w:t xml:space="preserve"> O administrador selecionará a opção de editar ou criar um novo evento.</w:t>
-            </w:r>
-          </w:p>
-          <w:p>
-            <w:pPr>
-              <w:pStyle w:val="Normal"/>
-              <w:spacing w:lineRule="auto" w:line="240" w:before="0" w:after="0"/>
-              <w:rPr/>
-            </w:pPr>
-            <w:r>
-              <w:rPr>
-                <w:b/>
-                <w:i/>
-              </w:rPr>
-              <w:t xml:space="preserve">3. </w:t>
-            </w:r>
-            <w:r>
-              <w:rPr/>
-              <w:t>O administrador irá preencher todos os campos obrigatórios e selecionar “salvar”.</w:t>
-            </w:r>
-          </w:p>
-        </w:tc>
-        <w:tc>
-          <w:tcPr>
-            <w:tcW w:w="4246" w:type="dxa"/>
-            <w:tcBorders/>
-            <w:shd w:fill="auto" w:val="clear"/>
-          </w:tcPr>
-          <w:p>
-            <w:pPr>
-              <w:pStyle w:val="Normal"/>
-              <w:spacing w:lineRule="auto" w:line="240" w:before="0" w:after="0"/>
-              <w:rPr/>
-            </w:pPr>
-            <w:r>
-              <w:rPr>
-                <w:b/>
-                <w:i/>
-              </w:rPr>
-              <w:t>2.</w:t>
-            </w:r>
-            <w:r>
-              <w:rPr>
-                <w:b/>
-              </w:rPr>
-              <w:t xml:space="preserve"> </w:t>
-            </w:r>
-            <w:r>
-              <w:rPr/>
-              <w:t>O sistema irá direcionar para a página de criação/edição de evento.</w:t>
-            </w:r>
-          </w:p>
-          <w:p>
-            <w:pPr>
-              <w:pStyle w:val="Normal"/>
-              <w:spacing w:lineRule="auto" w:line="240" w:before="0" w:after="0"/>
-              <w:rPr/>
-            </w:pPr>
-            <w:r>
-              <w:rPr>
-                <w:b/>
-                <w:i/>
-              </w:rPr>
-              <w:t xml:space="preserve">4. </w:t>
-            </w:r>
-            <w:r>
-              <w:rPr/>
-              <w:t>O sistema receberá as dados preenchidos e irá gravar no BD.</w:t>
-            </w:r>
-          </w:p>
-        </w:tc>
-      </w:tr>
-    </w:tbl>
     <w:p>
       <w:pPr>
         <w:pStyle w:val="Normal"/>
@@ -7875,22 +7489,7 @@
             </w:r>
             <w:r>
               <w:rPr/>
-              <w:t xml:space="preserve"> </w:t>
-            </w:r>
-            <w:r>
-              <w:rPr>
-                <w:rFonts w:eastAsia="Calibri" w:cs="" w:cstheme="minorBidi" w:eastAsiaTheme="minorHAnsi"/>
-                <w:color w:val="auto"/>
-                <w:kern w:val="0"/>
-                <w:sz w:val="22"/>
-                <w:szCs w:val="22"/>
-                <w:lang w:val="pt-BR" w:eastAsia="en-US" w:bidi="ar-SA"/>
-              </w:rPr>
-              <w:t>Manter</w:t>
-            </w:r>
-            <w:r>
-              <w:rPr/>
-              <w:t xml:space="preserve"> perfil das atléticas</w:t>
+              <w:t xml:space="preserve"> Manter perfil de evento</w:t>
             </w:r>
           </w:p>
         </w:tc>
@@ -7916,21 +7515,7 @@
                 <w:b/>
                 <w:i/>
               </w:rPr>
-              <w:t xml:space="preserve">Ator </w:t>
-            </w:r>
-            <w:r>
-              <w:rPr>
-                <w:b/>
-                <w:i/>
-              </w:rPr>
-              <w:t>Principal</w:t>
-            </w:r>
-            <w:r>
-              <w:rPr>
-                <w:b/>
-                <w:i/>
-              </w:rPr>
-              <w:t xml:space="preserve">: </w:t>
+              <w:t xml:space="preserve">Ator Principal: </w:t>
             </w:r>
             <w:r>
               <w:rPr>
@@ -7961,21 +7546,7 @@
                 <w:b/>
                 <w:i/>
               </w:rPr>
-              <w:t xml:space="preserve">Ator </w:t>
-            </w:r>
-            <w:r>
-              <w:rPr>
-                <w:b/>
-                <w:i/>
-              </w:rPr>
-              <w:t>Secundário</w:t>
-            </w:r>
-            <w:r>
-              <w:rPr>
-                <w:b/>
-                <w:i/>
-              </w:rPr>
-              <w:t xml:space="preserve">: </w:t>
+              <w:t xml:space="preserve">Ator Secundário: </w:t>
             </w:r>
             <w:r>
               <w:rPr>
@@ -8013,7 +7584,7 @@
             </w:r>
             <w:r>
               <w:rPr/>
-              <w:t xml:space="preserve"> O administrador poderá criar, consultar, atualizar e excluir os perfis das atléticas no BD.</w:t>
+              <w:t xml:space="preserve"> O administrador poderá criar, consultar, atualizar e excluir os perfis dos eventos no BD.</w:t>
             </w:r>
           </w:p>
         </w:tc>
@@ -8133,7 +7704,7 @@
             </w:r>
             <w:r>
               <w:rPr/>
-              <w:t xml:space="preserve"> O administrador selecionará a opção de editar ou criar um perfil de atlética.</w:t>
+              <w:t xml:space="preserve"> O administrador selecionará a opção de editar ou criar um novo evento.</w:t>
             </w:r>
           </w:p>
           <w:p>
@@ -8182,7 +7753,7 @@
             </w:r>
             <w:r>
               <w:rPr/>
-              <w:t>O sistema irá direcionar para a página de criação/edição de atlética.</w:t>
+              <w:t>O sistema irá direcionar para a página de criação/edição de evento.</w:t>
             </w:r>
           </w:p>
           <w:p>
@@ -8200,7 +7771,7 @@
             </w:r>
             <w:r>
               <w:rPr/>
-              <w:t>O sistema receberá os dados preenchidos e irá gravar no BD.</w:t>
+              <w:t>O sistema receberá as dados preenchidos e irá gravar no BD.</w:t>
             </w:r>
           </w:p>
         </w:tc>
@@ -8214,9 +7785,15 @@
       <w:r>
         <w:rPr/>
       </w:r>
-      <w:bookmarkStart w:id="0" w:name="_GoBack"/>
-      <w:bookmarkStart w:id="1" w:name="_GoBack"/>
-      <w:bookmarkEnd w:id="1"/>
+    </w:p>
+    <w:p>
+      <w:pPr>
+        <w:pStyle w:val="Normal"/>
+        <w:rPr/>
+      </w:pPr>
+      <w:r>
+        <w:rPr/>
+      </w:r>
     </w:p>
     <w:p>
       <w:pPr>
@@ -8283,7 +7860,22 @@
             </w:r>
             <w:r>
               <w:rPr/>
-              <w:t xml:space="preserve"> Visualizar transações </w:t>
+              <w:t xml:space="preserve"> </w:t>
+            </w:r>
+            <w:r>
+              <w:rPr>
+                <w:rFonts w:eastAsia="Calibri" w:cs="" w:cstheme="minorBidi" w:eastAsiaTheme="minorHAnsi"/>
+                <w:color w:val="auto"/>
+                <w:kern w:val="0"/>
+                <w:sz w:val="22"/>
+                <w:szCs w:val="22"/>
+                <w:lang w:val="pt-BR" w:eastAsia="en-US" w:bidi="ar-SA"/>
+              </w:rPr>
+              <w:t>Manter</w:t>
+            </w:r>
+            <w:r>
+              <w:rPr/>
+              <w:t xml:space="preserve"> perfil das atléticas</w:t>
             </w:r>
           </w:p>
         </w:tc>
@@ -8309,21 +7901,7 @@
                 <w:b/>
                 <w:i/>
               </w:rPr>
-              <w:t xml:space="preserve">Ator </w:t>
-            </w:r>
-            <w:r>
-              <w:rPr>
-                <w:b/>
-                <w:i/>
-              </w:rPr>
-              <w:t>Principal</w:t>
-            </w:r>
-            <w:r>
-              <w:rPr>
-                <w:b/>
-                <w:i/>
-              </w:rPr>
-              <w:t xml:space="preserve">: </w:t>
+              <w:t xml:space="preserve">Ator Principal: </w:t>
             </w:r>
             <w:r>
               <w:rPr>
@@ -8354,21 +7932,381 @@
                 <w:b/>
                 <w:i/>
               </w:rPr>
-              <w:t xml:space="preserve">Ator </w:t>
-            </w:r>
-            <w:r>
-              <w:rPr>
-                <w:b/>
-                <w:i/>
-              </w:rPr>
-              <w:t>Secundário</w:t>
-            </w:r>
-            <w:r>
-              <w:rPr>
-                <w:b/>
-                <w:i/>
-              </w:rPr>
-              <w:t xml:space="preserve">: </w:t>
+              <w:t xml:space="preserve">Ator Secundário: </w:t>
+            </w:r>
+            <w:r>
+              <w:rPr>
+                <w:b w:val="false"/>
+                <w:bCs w:val="false"/>
+                <w:i w:val="false"/>
+                <w:iCs w:val="false"/>
+              </w:rPr>
+              <w:t>Sistema</w:t>
+            </w:r>
+          </w:p>
+        </w:tc>
+      </w:tr>
+      <w:tr>
+        <w:trPr/>
+        <w:tc>
+          <w:tcPr>
+            <w:tcW w:w="8493" w:type="dxa"/>
+            <w:gridSpan w:val="3"/>
+            <w:tcBorders/>
+            <w:shd w:fill="auto" w:val="clear"/>
+          </w:tcPr>
+          <w:p>
+            <w:pPr>
+              <w:pStyle w:val="Normal"/>
+              <w:spacing w:lineRule="auto" w:line="240" w:before="0" w:after="0"/>
+              <w:rPr/>
+            </w:pPr>
+            <w:r>
+              <w:rPr>
+                <w:b/>
+                <w:i/>
+              </w:rPr>
+              <w:t>Descrição:</w:t>
+            </w:r>
+            <w:r>
+              <w:rPr/>
+              <w:t xml:space="preserve"> O administrador poderá criar, consultar, atualizar e excluir os perfis das atléticas no BD.</w:t>
+            </w:r>
+          </w:p>
+        </w:tc>
+      </w:tr>
+      <w:tr>
+        <w:trPr/>
+        <w:tc>
+          <w:tcPr>
+            <w:tcW w:w="4247" w:type="dxa"/>
+            <w:gridSpan w:val="2"/>
+            <w:tcBorders/>
+            <w:shd w:fill="auto" w:val="clear"/>
+          </w:tcPr>
+          <w:p>
+            <w:pPr>
+              <w:pStyle w:val="Normal"/>
+              <w:spacing w:lineRule="auto" w:line="240" w:before="0" w:after="0"/>
+              <w:rPr/>
+            </w:pPr>
+            <w:r>
+              <w:rPr>
+                <w:b/>
+                <w:i/>
+              </w:rPr>
+              <w:t>Pré-condição:</w:t>
+            </w:r>
+            <w:r>
+              <w:rPr>
+                <w:b/>
+              </w:rPr>
+              <w:t xml:space="preserve"> </w:t>
+            </w:r>
+            <w:r>
+              <w:rPr/>
+              <w:t>Administrador estar logado no sistema.</w:t>
+            </w:r>
+          </w:p>
+        </w:tc>
+        <w:tc>
+          <w:tcPr>
+            <w:tcW w:w="4246" w:type="dxa"/>
+            <w:tcBorders/>
+            <w:shd w:fill="auto" w:val="clear"/>
+          </w:tcPr>
+          <w:p>
+            <w:pPr>
+              <w:pStyle w:val="Normal"/>
+              <w:spacing w:lineRule="auto" w:line="240" w:before="0" w:after="0"/>
+              <w:rPr/>
+            </w:pPr>
+            <w:r>
+              <w:rPr>
+                <w:b/>
+                <w:i/>
+              </w:rPr>
+              <w:t>Pós-condição:</w:t>
+            </w:r>
+            <w:r>
+              <w:rPr/>
+              <w:t xml:space="preserve"> Atualização do BD.</w:t>
+            </w:r>
+          </w:p>
+        </w:tc>
+      </w:tr>
+      <w:tr>
+        <w:trPr/>
+        <w:tc>
+          <w:tcPr>
+            <w:tcW w:w="8493" w:type="dxa"/>
+            <w:gridSpan w:val="3"/>
+            <w:tcBorders/>
+            <w:shd w:fill="auto" w:val="clear"/>
+          </w:tcPr>
+          <w:p>
+            <w:pPr>
+              <w:pStyle w:val="Normal"/>
+              <w:spacing w:lineRule="auto" w:line="240" w:before="0" w:after="0"/>
+              <w:jc w:val="center"/>
+              <w:rPr>
+                <w:b/>
+                <w:b/>
+                <w:i/>
+                <w:i/>
+              </w:rPr>
+            </w:pPr>
+            <w:r>
+              <w:rPr>
+                <w:b/>
+                <w:i/>
+              </w:rPr>
+              <w:t>Fluxo Básico</w:t>
+            </w:r>
+          </w:p>
+        </w:tc>
+      </w:tr>
+      <w:tr>
+        <w:trPr/>
+        <w:tc>
+          <w:tcPr>
+            <w:tcW w:w="4247" w:type="dxa"/>
+            <w:gridSpan w:val="2"/>
+            <w:tcBorders/>
+            <w:shd w:fill="auto" w:val="clear"/>
+          </w:tcPr>
+          <w:p>
+            <w:pPr>
+              <w:pStyle w:val="Normal"/>
+              <w:spacing w:lineRule="auto" w:line="240" w:before="0" w:after="0"/>
+              <w:rPr/>
+            </w:pPr>
+            <w:r>
+              <w:rPr>
+                <w:b/>
+                <w:i/>
+              </w:rPr>
+              <w:t>1.</w:t>
+            </w:r>
+            <w:r>
+              <w:rPr/>
+              <w:t xml:space="preserve"> O administrador selecionará a opção de editar ou criar um perfil de atlética.</w:t>
+            </w:r>
+          </w:p>
+          <w:p>
+            <w:pPr>
+              <w:pStyle w:val="Normal"/>
+              <w:spacing w:lineRule="auto" w:line="240" w:before="0" w:after="0"/>
+              <w:rPr/>
+            </w:pPr>
+            <w:r>
+              <w:rPr>
+                <w:b/>
+                <w:i/>
+              </w:rPr>
+              <w:t xml:space="preserve">3. </w:t>
+            </w:r>
+            <w:r>
+              <w:rPr/>
+              <w:t>O administrador irá preencher todos os campos obrigatórios e selecionar “salvar”.</w:t>
+            </w:r>
+          </w:p>
+        </w:tc>
+        <w:tc>
+          <w:tcPr>
+            <w:tcW w:w="4246" w:type="dxa"/>
+            <w:tcBorders/>
+            <w:shd w:fill="auto" w:val="clear"/>
+          </w:tcPr>
+          <w:p>
+            <w:pPr>
+              <w:pStyle w:val="Normal"/>
+              <w:spacing w:lineRule="auto" w:line="240" w:before="0" w:after="0"/>
+              <w:rPr/>
+            </w:pPr>
+            <w:r>
+              <w:rPr>
+                <w:b/>
+                <w:i/>
+              </w:rPr>
+              <w:t>2.</w:t>
+            </w:r>
+            <w:r>
+              <w:rPr>
+                <w:b/>
+              </w:rPr>
+              <w:t xml:space="preserve"> </w:t>
+            </w:r>
+            <w:r>
+              <w:rPr/>
+              <w:t>O sistema irá direcionar para a página de criação/edição de atlética.</w:t>
+            </w:r>
+          </w:p>
+          <w:p>
+            <w:pPr>
+              <w:pStyle w:val="Normal"/>
+              <w:spacing w:lineRule="auto" w:line="240" w:before="0" w:after="0"/>
+              <w:rPr/>
+            </w:pPr>
+            <w:r>
+              <w:rPr>
+                <w:b/>
+                <w:i/>
+              </w:rPr>
+              <w:t xml:space="preserve">4. </w:t>
+            </w:r>
+            <w:r>
+              <w:rPr/>
+              <w:t>O sistema receberá os dados preenchidos e irá gravar no BD.</w:t>
+            </w:r>
+          </w:p>
+        </w:tc>
+      </w:tr>
+    </w:tbl>
+    <w:p>
+      <w:pPr>
+        <w:pStyle w:val="Normal"/>
+        <w:rPr/>
+      </w:pPr>
+      <w:r>
+        <w:rPr/>
+      </w:r>
+      <w:bookmarkStart w:id="0" w:name="_GoBack"/>
+      <w:bookmarkStart w:id="1" w:name="_GoBack"/>
+      <w:bookmarkEnd w:id="1"/>
+    </w:p>
+    <w:p>
+      <w:pPr>
+        <w:pStyle w:val="Normal"/>
+        <w:rPr/>
+      </w:pPr>
+      <w:r>
+        <w:rPr/>
+      </w:r>
+    </w:p>
+    <w:p>
+      <w:pPr>
+        <w:pStyle w:val="Normal"/>
+        <w:rPr/>
+      </w:pPr>
+      <w:r>
+        <w:rPr/>
+      </w:r>
+    </w:p>
+    <w:tbl>
+      <w:tblPr>
+        <w:tblStyle w:val="Tabelacomgrade"/>
+        <w:tblW w:w="8494" w:type="dxa"/>
+        <w:jc w:val="left"/>
+        <w:tblInd w:w="0" w:type="dxa"/>
+        <w:tblCellMar>
+          <w:top w:w="0" w:type="dxa"/>
+          <w:left w:w="108" w:type="dxa"/>
+          <w:bottom w:w="0" w:type="dxa"/>
+          <w:right w:w="108" w:type="dxa"/>
+        </w:tblCellMar>
+        <w:tblLook w:firstRow="1" w:noVBand="1" w:lastRow="0" w:firstColumn="1" w:lastColumn="0" w:noHBand="0" w:val="04a0"/>
+      </w:tblPr>
+      <w:tblGrid>
+        <w:gridCol w:w="4246"/>
+        <w:gridCol w:w="1"/>
+        <w:gridCol w:w="4246"/>
+      </w:tblGrid>
+      <w:tr>
+        <w:trPr/>
+        <w:tc>
+          <w:tcPr>
+            <w:tcW w:w="8493" w:type="dxa"/>
+            <w:gridSpan w:val="3"/>
+            <w:tcBorders/>
+            <w:shd w:fill="auto" w:val="clear"/>
+          </w:tcPr>
+          <w:p>
+            <w:pPr>
+              <w:pStyle w:val="Normal"/>
+              <w:spacing w:lineRule="auto" w:line="240" w:before="0" w:after="0"/>
+              <w:rPr/>
+            </w:pPr>
+            <w:r>
+              <w:rPr>
+                <w:b/>
+                <w:i/>
+              </w:rPr>
+              <w:t>Nome</w:t>
+            </w:r>
+            <w:r>
+              <w:rPr>
+                <w:b/>
+              </w:rPr>
+              <w:t xml:space="preserve"> </w:t>
+            </w:r>
+            <w:r>
+              <w:rPr>
+                <w:b/>
+                <w:i/>
+              </w:rPr>
+              <w:t>UC:</w:t>
+            </w:r>
+            <w:r>
+              <w:rPr/>
+              <w:t xml:space="preserve"> Visualizar transações </w:t>
+            </w:r>
+          </w:p>
+        </w:tc>
+      </w:tr>
+      <w:tr>
+        <w:trPr/>
+        <w:tc>
+          <w:tcPr>
+            <w:tcW w:w="4246" w:type="dxa"/>
+            <w:tcBorders>
+              <w:right w:val="nil"/>
+            </w:tcBorders>
+            <w:shd w:fill="auto" w:val="clear"/>
+          </w:tcPr>
+          <w:p>
+            <w:pPr>
+              <w:pStyle w:val="Normal"/>
+              <w:spacing w:lineRule="auto" w:line="240" w:before="0" w:after="0"/>
+              <w:rPr/>
+            </w:pPr>
+            <w:r>
+              <w:rPr>
+                <w:b/>
+                <w:i/>
+              </w:rPr>
+              <w:t xml:space="preserve">Ator Principal: </w:t>
+            </w:r>
+            <w:r>
+              <w:rPr>
+                <w:b w:val="false"/>
+                <w:bCs w:val="false"/>
+                <w:i w:val="false"/>
+                <w:iCs w:val="false"/>
+              </w:rPr>
+              <w:t>Administrador</w:t>
+            </w:r>
+          </w:p>
+        </w:tc>
+        <w:tc>
+          <w:tcPr>
+            <w:tcW w:w="4247" w:type="dxa"/>
+            <w:gridSpan w:val="2"/>
+            <w:tcBorders/>
+            <w:shd w:fill="auto" w:val="clear"/>
+          </w:tcPr>
+          <w:p>
+            <w:pPr>
+              <w:pStyle w:val="Normal"/>
+              <w:spacing w:lineRule="auto" w:line="240" w:before="0" w:after="0"/>
+              <w:rPr/>
+            </w:pPr>
+            <w:r>
+              <w:rPr>
+                <w:b/>
+                <w:i/>
+              </w:rPr>
+              <w:t xml:space="preserve">Ator Secundário: </w:t>
             </w:r>
             <w:r>
               <w:rPr>

</xml_diff>